<commit_message>
project code working missing comparison graphics
</commit_message>
<xml_diff>
--- a/Proyecto/Informe1.docx
+++ b/Proyecto/Informe1.docx
@@ -439,71 +439,7 @@
           <w:sz w:val="24"/>
           <w:szCs w:val="24"/>
         </w:rPr>
-        <w:t xml:space="preserve">Cabe añadir que el tornillo de avance es bastante compacto, probablemente debido a que el mecanismo </w:t>
-      </w:r>
-      <w:r>
-        <w:rPr>
-          <w:rFonts w:ascii="Times New Roman" w:hAnsi="Times New Roman" w:cs="Times New Roman"/>
-          <w:sz w:val="24"/>
-          <w:szCs w:val="24"/>
-        </w:rPr>
-        <w:t>está</w:t>
-      </w:r>
-      <w:r>
-        <w:rPr>
-          <w:rFonts w:ascii="Times New Roman" w:hAnsi="Times New Roman" w:cs="Times New Roman"/>
-          <w:sz w:val="24"/>
-          <w:szCs w:val="24"/>
-        </w:rPr>
-        <w:t xml:space="preserve"> pensado para ser utilizado con servomotores de bajo costo</w:t>
-      </w:r>
-      <w:r>
-        <w:rPr>
-          <w:rFonts w:ascii="Times New Roman" w:hAnsi="Times New Roman" w:cs="Times New Roman"/>
-          <w:sz w:val="24"/>
-          <w:szCs w:val="24"/>
-        </w:rPr>
-        <w:t>,</w:t>
-      </w:r>
-      <w:r>
-        <w:rPr>
-          <w:rFonts w:ascii="Times New Roman" w:hAnsi="Times New Roman" w:cs="Times New Roman"/>
-          <w:sz w:val="24"/>
-          <w:szCs w:val="24"/>
-        </w:rPr>
-        <w:t xml:space="preserve"> que usualmente tienen un rango de movimiento restringido, por lo tanto el mecanismo debe estar dispuesto para que el eslabón verde pueda avanzar y retroceder</w:t>
-      </w:r>
-      <w:r>
-        <w:rPr>
-          <w:rFonts w:ascii="Times New Roman" w:hAnsi="Times New Roman" w:cs="Times New Roman"/>
-          <w:sz w:val="24"/>
-          <w:szCs w:val="24"/>
-        </w:rPr>
-        <w:t xml:space="preserve"> completamente,</w:t>
-      </w:r>
-      <w:r>
-        <w:rPr>
-          <w:rFonts w:ascii="Times New Roman" w:hAnsi="Times New Roman" w:cs="Times New Roman"/>
-          <w:sz w:val="24"/>
-          <w:szCs w:val="24"/>
-        </w:rPr>
-        <w:t xml:space="preserve"> sin que el motor alcance </w:t>
-      </w:r>
-      <w:r>
-        <w:rPr>
-          <w:rFonts w:ascii="Times New Roman" w:hAnsi="Times New Roman" w:cs="Times New Roman"/>
-          <w:sz w:val="24"/>
-          <w:szCs w:val="24"/>
-        </w:rPr>
-        <w:t xml:space="preserve">el rango máximo de posición del motor, que suele estar </w:t>
-      </w:r>
-      <w:r>
-        <w:rPr>
-          <w:rFonts w:ascii="Times New Roman" w:hAnsi="Times New Roman" w:cs="Times New Roman"/>
-          <w:sz w:val="24"/>
-          <w:szCs w:val="24"/>
-        </w:rPr>
-        <w:t>en un rango típico de unos 180° aproximadamente, para los servomotores más económicos del mercado.</w:t>
+        <w:t>Cabe añadir que el tornillo de avance es bastante compacto, probablemente debido a que el mecanismo está pensado para ser utilizado con servomotores de bajo costo, que usualmente tienen un rango de movimiento restringido, por lo tanto el mecanismo debe estar dispuesto para que el eslabón verde pueda avanzar y retroceder completamente, sin que el motor alcance el rango máximo de posición del motor, que suele estar en un rango típico de unos 180° aproximadamente, para los servomotores más económicos del mercado.</w:t>
       </w:r>
     </w:p>
     <w:p>
@@ -522,23 +458,7 @@
           <w:sz w:val="24"/>
           <w:szCs w:val="24"/>
         </w:rPr>
-        <w:t xml:space="preserve">Debido a que no se conocían las dimensiones del diseño original, y tampoco se contaba con un diseño CAD, se </w:t>
-      </w:r>
-      <w:r>
-        <w:rPr>
-          <w:rFonts w:ascii="Times New Roman" w:hAnsi="Times New Roman" w:cs="Times New Roman"/>
-          <w:sz w:val="24"/>
-          <w:szCs w:val="24"/>
-        </w:rPr>
-        <w:t>desarrolló</w:t>
-      </w:r>
-      <w:r>
-        <w:rPr>
-          <w:rFonts w:ascii="Times New Roman" w:hAnsi="Times New Roman" w:cs="Times New Roman"/>
-          <w:sz w:val="24"/>
-          <w:szCs w:val="24"/>
-        </w:rPr>
-        <w:t xml:space="preserve"> un diseño preliminar en el plano, por medio del software Autodesk Inventor 2024, allí se realizó una simulación dinámica en 2D con el fin de ajustar las dimensiones de los eslabones de tal forma que el mecanismo se comporte de la misma forma en que lo hace la animación. En la figura 2 se muestra una captura de dicha simulación donde se muestran las dimensiones en milímetros.</w:t>
+        <w:t>Debido a que no se conocían las dimensiones del diseño original, y tampoco se contaba con un diseño CAD, se desarrolló un diseño preliminar en el plano, por medio del software Autodesk Inventor 2024, allí se realizó una simulación dinámica en 2D con el fin de ajustar las dimensiones de los eslabones de tal forma que el mecanismo se comporte de la misma forma en que lo hace la animación. En la figura 2 se muestra una captura de dicha simulación donde se muestran las dimensiones en milímetros.</w:t>
       </w:r>
     </w:p>
     <w:p>
@@ -925,63 +845,7 @@
           <w:sz w:val="24"/>
           <w:szCs w:val="24"/>
         </w:rPr>
-        <w:t xml:space="preserve">A partir de las simplificaciones planteadas se infiere que un diagrama cinemático en el plano, es suficiente para describir el mecanismo. En la Figura 3 se muestra el diagrama cinemático desarrollado en el software draw.io, donde se muestran 10 eslabones, 12 juntas rotacionales </w:t>
-      </w:r>
-      <w:r>
-        <w:rPr>
-          <w:rFonts w:ascii="Times New Roman" w:hAnsi="Times New Roman" w:cs="Times New Roman"/>
-          <w:sz w:val="24"/>
-          <w:szCs w:val="24"/>
-        </w:rPr>
-        <w:t>enumeradas de R1 a R12</w:t>
-      </w:r>
-      <w:r>
-        <w:rPr>
-          <w:rFonts w:ascii="Times New Roman" w:hAnsi="Times New Roman" w:cs="Times New Roman"/>
-          <w:sz w:val="24"/>
-          <w:szCs w:val="24"/>
-        </w:rPr>
-        <w:t xml:space="preserve">, y una junta prismática </w:t>
-      </w:r>
-      <w:r>
-        <w:rPr>
-          <w:rFonts w:ascii="Times New Roman" w:hAnsi="Times New Roman" w:cs="Times New Roman"/>
-          <w:sz w:val="24"/>
-          <w:szCs w:val="24"/>
-        </w:rPr>
-        <w:t>P1</w:t>
-      </w:r>
-      <w:r>
-        <w:rPr>
-          <w:rFonts w:ascii="Times New Roman" w:hAnsi="Times New Roman" w:cs="Times New Roman"/>
-          <w:sz w:val="24"/>
-          <w:szCs w:val="24"/>
-        </w:rPr>
-        <w:t xml:space="preserve"> </w:t>
-      </w:r>
-      <w:r>
-        <w:rPr>
-          <w:rFonts w:ascii="Times New Roman" w:hAnsi="Times New Roman" w:cs="Times New Roman"/>
-          <w:sz w:val="24"/>
-          <w:szCs w:val="24"/>
-        </w:rPr>
-        <w:t>que gobierna al mecanismo</w:t>
-      </w:r>
-      <w:r>
-        <w:rPr>
-          <w:rFonts w:ascii="Times New Roman" w:hAnsi="Times New Roman" w:cs="Times New Roman"/>
-          <w:sz w:val="24"/>
-          <w:szCs w:val="24"/>
-        </w:rPr>
-        <w:t xml:space="preserve"> por medio del eslabón 5, el cual corresponde al eslabón central color verde de la Figura 1, es decir aquel cuyo movimiento es producido por el tornillo de avance y por lo tanto por el servomotor. T</w:t>
-      </w:r>
-      <w:r>
-        <w:rPr>
-          <w:rFonts w:ascii="Times New Roman" w:hAnsi="Times New Roman" w:cs="Times New Roman"/>
-          <w:sz w:val="24"/>
-          <w:szCs w:val="24"/>
-        </w:rPr>
-        <w:t xml:space="preserve">ambién hay dos puntos de interés A y B que representan el punto medio de las mordazas color negro en la figura 1, las cuales nunca llegan a tocarse puesto que el mecanismo no </w:t>
+        <w:t xml:space="preserve">A partir de las simplificaciones planteadas se infiere que un diagrama cinemático en el plano, es suficiente para describir el mecanismo. En la Figura 3 se muestra el diagrama cinemático desarrollado en el software draw.io, donde se muestran 10 eslabones, 12 juntas rotacionales enumeradas de R1 a R12, y una junta prismática P1 que gobierna al mecanismo por medio del eslabón 5, el cual corresponde al eslabón central color verde de la Figura 1, es decir aquel cuyo movimiento es producido por el tornillo de avance y por lo tanto por el servomotor. También hay dos puntos de interés A y B que representan el punto medio de las mordazas color negro en la figura 1, las cuales nunca llegan a tocarse puesto que el mecanismo no </w:t>
       </w:r>
       <w:r>
         <w:rPr>
@@ -1130,31 +994,7 @@
           <w:sz w:val="24"/>
           <w:szCs w:val="24"/>
         </w:rPr>
-        <w:t>Con el diagrama s</w:t>
-      </w:r>
-      <w:r>
-        <w:rPr>
-          <w:rFonts w:ascii="Times New Roman" w:hAnsi="Times New Roman" w:cs="Times New Roman"/>
-          <w:sz w:val="24"/>
-          <w:szCs w:val="24"/>
-        </w:rPr>
-        <w:t xml:space="preserve">e plantea el </w:t>
-      </w:r>
-      <w:r>
-        <w:rPr>
-          <w:rFonts w:ascii="Times New Roman" w:hAnsi="Times New Roman" w:cs="Times New Roman"/>
-          <w:sz w:val="24"/>
-          <w:szCs w:val="24"/>
-        </w:rPr>
-        <w:t>cálculo</w:t>
-      </w:r>
-      <w:r>
-        <w:rPr>
-          <w:rFonts w:ascii="Times New Roman" w:hAnsi="Times New Roman" w:cs="Times New Roman"/>
-          <w:sz w:val="24"/>
-          <w:szCs w:val="24"/>
-        </w:rPr>
-        <w:t xml:space="preserve"> de la movilidad mediante la ecuación de </w:t>
+        <w:t xml:space="preserve">Con el diagrama se plantea el cálculo de la movilidad mediante la ecuación de </w:t>
       </w:r>
       <w:proofErr w:type="spellStart"/>
       <w:r>
@@ -1668,6 +1508,7 @@
       <w:r>
         <w:rPr>
           <w:rFonts w:ascii="Times New Roman" w:hAnsi="Times New Roman" w:cs="Times New Roman"/>
+          <w:noProof/>
           <w:sz w:val="24"/>
           <w:szCs w:val="24"/>
         </w:rPr>
@@ -3642,7 +3483,65 @@
           <w:sz w:val="24"/>
           <w:szCs w:val="24"/>
         </w:rPr>
-        <w:t>trozos como la que se muestra a continuación.</w:t>
+        <w:t>trozos como la que se muestra a continuación</w:t>
+      </w:r>
+      <w:r>
+        <w:rPr>
+          <w:rFonts w:ascii="Times New Roman" w:hAnsi="Times New Roman" w:cs="Times New Roman"/>
+          <w:sz w:val="24"/>
+          <w:szCs w:val="24"/>
+        </w:rPr>
+        <w:t xml:space="preserve">, donde </w:t>
+      </w:r>
+      <m:oMath>
+        <m:sSubSup>
+          <m:sSubSupPr>
+            <m:ctrlPr>
+              <w:rPr>
+                <w:rFonts w:ascii="Cambria Math" w:hAnsi="Cambria Math" w:cs="Times New Roman"/>
+                <w:i/>
+              </w:rPr>
+            </m:ctrlPr>
+          </m:sSubSupPr>
+          <m:e>
+            <m:r>
+              <w:rPr>
+                <w:rFonts w:ascii="Cambria Math" w:hAnsi="Cambria Math" w:cs="Times New Roman"/>
+              </w:rPr>
+              <m:t>y</m:t>
+            </m:r>
+          </m:e>
+          <m:sub>
+            <m:r>
+              <w:rPr>
+                <w:rFonts w:ascii="Cambria Math" w:hAnsi="Cambria Math" w:cs="Times New Roman"/>
+              </w:rPr>
+              <m:t>P1</m:t>
+            </m:r>
+          </m:sub>
+          <m:sup>
+            <m:r>
+              <w:rPr>
+                <w:rFonts w:ascii="Cambria Math" w:hAnsi="Cambria Math" w:cs="Times New Roman"/>
+              </w:rPr>
+              <m:t>5</m:t>
+            </m:r>
+          </m:sup>
+        </m:sSubSup>
+      </m:oMath>
+      <w:r>
+        <w:rPr>
+          <w:rFonts w:ascii="Times New Roman" w:eastAsiaTheme="minorEastAsia" w:hAnsi="Times New Roman" w:cs="Times New Roman"/>
+        </w:rPr>
+        <w:t xml:space="preserve">, </w:t>
+      </w:r>
+      <w:r>
+        <w:rPr>
+          <w:rFonts w:ascii="Times New Roman" w:eastAsiaTheme="minorEastAsia" w:hAnsi="Times New Roman" w:cs="Times New Roman"/>
+          <w:sz w:val="24"/>
+          <w:szCs w:val="24"/>
+        </w:rPr>
+        <w:t>representa la posición relativa de la junta prismática, con respecto al centro de coordenadas del eslabón 5.</w:t>
       </w:r>
     </w:p>
     <w:p>
@@ -3738,6 +3637,56 @@
               <w:sz w:val="24"/>
               <w:szCs w:val="24"/>
             </w:rPr>
+            <m:t>+</m:t>
+          </m:r>
+          <m:sSubSup>
+            <m:sSubSupPr>
+              <m:ctrlPr>
+                <w:rPr>
+                  <w:rFonts w:ascii="Cambria Math" w:hAnsi="Cambria Math" w:cs="Times New Roman"/>
+                  <w:i/>
+                  <w:sz w:val="24"/>
+                  <w:szCs w:val="24"/>
+                </w:rPr>
+              </m:ctrlPr>
+            </m:sSubSupPr>
+            <m:e>
+              <m:r>
+                <w:rPr>
+                  <w:rFonts w:ascii="Cambria Math" w:hAnsi="Cambria Math" w:cs="Times New Roman"/>
+                  <w:sz w:val="24"/>
+                  <w:szCs w:val="24"/>
+                </w:rPr>
+                <m:t>y</m:t>
+              </m:r>
+            </m:e>
+            <m:sub>
+              <m:r>
+                <w:rPr>
+                  <w:rFonts w:ascii="Cambria Math" w:hAnsi="Cambria Math" w:cs="Times New Roman"/>
+                  <w:sz w:val="24"/>
+                  <w:szCs w:val="24"/>
+                </w:rPr>
+                <m:t>P1</m:t>
+              </m:r>
+            </m:sub>
+            <m:sup>
+              <m:r>
+                <w:rPr>
+                  <w:rFonts w:ascii="Cambria Math" w:hAnsi="Cambria Math" w:cs="Times New Roman"/>
+                  <w:sz w:val="24"/>
+                  <w:szCs w:val="24"/>
+                </w:rPr>
+                <m:t>5</m:t>
+              </m:r>
+            </m:sup>
+          </m:sSubSup>
+          <m:r>
+            <w:rPr>
+              <w:rFonts w:ascii="Cambria Math" w:hAnsi="Cambria Math" w:cs="Times New Roman"/>
+              <w:sz w:val="24"/>
+              <w:szCs w:val="24"/>
+            </w:rPr>
             <m:t xml:space="preserve">= </m:t>
           </m:r>
           <m:d>
@@ -3781,7 +3730,7 @@
                         <w:sz w:val="24"/>
                         <w:szCs w:val="24"/>
                       </w:rPr>
-                      <m:t>-40t si t</m:t>
+                      <m:t>-40t</m:t>
                     </m:r>
                     <m:r>
                       <w:rPr>
@@ -3789,7 +3738,7 @@
                         <w:sz w:val="24"/>
                         <w:szCs w:val="24"/>
                       </w:rPr>
-                      <m:t xml:space="preserve">≤ </m:t>
+                      <m:t xml:space="preserve"> </m:t>
                     </m:r>
                     <m:r>
                       <w:rPr>
@@ -3797,7 +3746,7 @@
                         <w:sz w:val="24"/>
                         <w:szCs w:val="24"/>
                       </w:rPr>
-                      <m:t>0.5s</m:t>
+                      <m:t>si t≤ 0.5s</m:t>
                     </m:r>
                   </m:e>
                 </m:mr>
@@ -3809,7 +3758,7 @@
                         <w:sz w:val="24"/>
                         <w:szCs w:val="24"/>
                       </w:rPr>
-                      <m:t>40t</m:t>
+                      <m:t>40t-</m:t>
                     </m:r>
                     <m:r>
                       <w:rPr>
@@ -3817,7 +3766,7 @@
                         <w:sz w:val="24"/>
                         <w:szCs w:val="24"/>
                       </w:rPr>
-                      <m:t>-20</m:t>
+                      <m:t>4</m:t>
                     </m:r>
                     <m:r>
                       <w:rPr>
@@ -3825,7 +3774,23 @@
                         <w:sz w:val="24"/>
                         <w:szCs w:val="24"/>
                       </w:rPr>
-                      <m:t xml:space="preserve"> si t&gt;0.5s</m:t>
+                      <m:t>0</m:t>
+                    </m:r>
+                    <m:r>
+                      <w:rPr>
+                        <w:rFonts w:ascii="Cambria Math" w:hAnsi="Cambria Math" w:cs="Times New Roman"/>
+                        <w:sz w:val="24"/>
+                        <w:szCs w:val="24"/>
+                      </w:rPr>
+                      <m:t xml:space="preserve"> </m:t>
+                    </m:r>
+                    <m:r>
+                      <w:rPr>
+                        <w:rFonts w:ascii="Cambria Math" w:hAnsi="Cambria Math" w:cs="Times New Roman"/>
+                        <w:sz w:val="24"/>
+                        <w:szCs w:val="24"/>
+                      </w:rPr>
+                      <m:t>si t&gt;0.5s</m:t>
                     </m:r>
                   </m:e>
                 </m:mr>
@@ -3890,6 +3855,7 @@
       <w:r>
         <w:rPr>
           <w:rFonts w:ascii="Times New Roman" w:hAnsi="Times New Roman" w:cs="Times New Roman"/>
+          <w:noProof/>
           <w:sz w:val="24"/>
           <w:szCs w:val="24"/>
         </w:rPr>
@@ -3986,15 +3952,7 @@
           <w:sz w:val="24"/>
           <w:szCs w:val="24"/>
         </w:rPr>
-        <w:t>Resultados</w:t>
-      </w:r>
-      <w:r>
-        <w:rPr>
-          <w:rFonts w:ascii="Times New Roman" w:hAnsi="Times New Roman" w:cs="Times New Roman"/>
-          <w:sz w:val="24"/>
-          <w:szCs w:val="24"/>
-        </w:rPr>
-        <w:t xml:space="preserve"> de Simulación en Inventor</w:t>
+        <w:t>Simulación en Inventor</w:t>
       </w:r>
     </w:p>
     <w:p>
@@ -4062,7 +4020,24 @@
           <w:sz w:val="24"/>
           <w:szCs w:val="24"/>
         </w:rPr>
-        <w:t>eniendo en cuenta que el mecanismo tiene simetría con respecto al eje y, estas fuerzas serán iguales en pares de juntas</w:t>
+        <w:t xml:space="preserve">eniendo en cuenta </w:t>
+      </w:r>
+      <w:r>
+        <w:rPr>
+          <w:rFonts w:ascii="Times New Roman" w:hAnsi="Times New Roman" w:cs="Times New Roman"/>
+          <w:sz w:val="24"/>
+          <w:szCs w:val="24"/>
+        </w:rPr>
+        <w:lastRenderedPageBreak/>
+        <w:t>que el mecanismo tiene simetría con respecto al eje y, estas fuerzas serán iguales en pares de juntas</w:t>
+      </w:r>
+      <w:r>
+        <w:rPr>
+          <w:rFonts w:ascii="Times New Roman" w:hAnsi="Times New Roman" w:cs="Times New Roman"/>
+          <w:sz w:val="24"/>
+          <w:szCs w:val="24"/>
+        </w:rPr>
+        <w:t xml:space="preserve"> simétricas</w:t>
       </w:r>
       <w:r>
         <w:rPr>
@@ -4087,10 +4062,10 @@
       <w:r>
         <w:rPr>
           <w:rFonts w:ascii="Times New Roman" w:hAnsi="Times New Roman" w:cs="Times New Roman"/>
-          <w:sz w:val="24"/>
-          <w:szCs w:val="24"/>
-        </w:rPr>
-        <w:lastRenderedPageBreak/>
+          <w:noProof/>
+          <w:sz w:val="24"/>
+          <w:szCs w:val="24"/>
+        </w:rPr>
         <w:drawing>
           <wp:inline distT="0" distB="0" distL="0" distR="0" wp14:anchorId="0E62C7BB" wp14:editId="2B354BF0">
             <wp:extent cx="2808406" cy="1495600"/>
@@ -4227,6 +4202,7 @@
       <w:r>
         <w:rPr>
           <w:rFonts w:ascii="Times New Roman" w:hAnsi="Times New Roman" w:cs="Times New Roman"/>
+          <w:noProof/>
           <w:sz w:val="24"/>
           <w:szCs w:val="24"/>
         </w:rPr>
@@ -4321,15 +4297,7 @@
           <w:sz w:val="24"/>
           <w:szCs w:val="24"/>
         </w:rPr>
-        <w:t xml:space="preserve"> R</w:t>
-      </w:r>
-      <w:r>
-        <w:rPr>
-          <w:rFonts w:ascii="Times New Roman" w:hAnsi="Times New Roman" w:cs="Times New Roman"/>
-          <w:sz w:val="24"/>
-          <w:szCs w:val="24"/>
-        </w:rPr>
-        <w:t>3</w:t>
+        <w:t xml:space="preserve"> R3</w:t>
       </w:r>
       <w:r>
         <w:rPr>
@@ -4374,6 +4342,7 @@
       <w:r>
         <w:rPr>
           <w:rFonts w:ascii="Times New Roman" w:hAnsi="Times New Roman" w:cs="Times New Roman"/>
+          <w:noProof/>
           <w:sz w:val="24"/>
           <w:szCs w:val="24"/>
         </w:rPr>
@@ -4468,15 +4437,7 @@
           <w:sz w:val="24"/>
           <w:szCs w:val="24"/>
         </w:rPr>
-        <w:t xml:space="preserve"> R</w:t>
-      </w:r>
-      <w:r>
-        <w:rPr>
-          <w:rFonts w:ascii="Times New Roman" w:hAnsi="Times New Roman" w:cs="Times New Roman"/>
-          <w:sz w:val="24"/>
-          <w:szCs w:val="24"/>
-        </w:rPr>
-        <w:t>5</w:t>
+        <w:t xml:space="preserve"> R5</w:t>
       </w:r>
       <w:r>
         <w:rPr>
@@ -4518,21 +4479,10 @@
           <w:szCs w:val="24"/>
         </w:rPr>
       </w:pPr>
-    </w:p>
-    <w:p>
-      <w:pPr>
-        <w:pStyle w:val="Prrafodelista"/>
-        <w:ind w:left="426"/>
-        <w:jc w:val="center"/>
-        <w:rPr>
-          <w:rFonts w:ascii="Times New Roman" w:hAnsi="Times New Roman" w:cs="Times New Roman"/>
-          <w:sz w:val="24"/>
-          <w:szCs w:val="24"/>
-        </w:rPr>
-      </w:pPr>
-      <w:r>
-        <w:rPr>
-          <w:rFonts w:ascii="Times New Roman" w:hAnsi="Times New Roman" w:cs="Times New Roman"/>
+      <w:r>
+        <w:rPr>
+          <w:rFonts w:ascii="Times New Roman" w:hAnsi="Times New Roman" w:cs="Times New Roman"/>
+          <w:noProof/>
           <w:sz w:val="24"/>
           <w:szCs w:val="24"/>
         </w:rPr>
@@ -4627,15 +4577,7 @@
           <w:sz w:val="24"/>
           <w:szCs w:val="24"/>
         </w:rPr>
-        <w:t xml:space="preserve"> R</w:t>
-      </w:r>
-      <w:r>
-        <w:rPr>
-          <w:rFonts w:ascii="Times New Roman" w:hAnsi="Times New Roman" w:cs="Times New Roman"/>
-          <w:sz w:val="24"/>
-          <w:szCs w:val="24"/>
-        </w:rPr>
-        <w:t>7</w:t>
+        <w:t xml:space="preserve"> R7</w:t>
       </w:r>
       <w:r>
         <w:rPr>
@@ -4668,6 +4610,7 @@
       <w:r>
         <w:rPr>
           <w:rFonts w:ascii="Times New Roman" w:hAnsi="Times New Roman" w:cs="Times New Roman"/>
+          <w:noProof/>
           <w:sz w:val="24"/>
           <w:szCs w:val="24"/>
         </w:rPr>
@@ -4771,15 +4714,7 @@
           <w:sz w:val="24"/>
           <w:szCs w:val="24"/>
         </w:rPr>
-        <w:t xml:space="preserve"> R</w:t>
-      </w:r>
-      <w:r>
-        <w:rPr>
-          <w:rFonts w:ascii="Times New Roman" w:hAnsi="Times New Roman" w:cs="Times New Roman"/>
-          <w:sz w:val="24"/>
-          <w:szCs w:val="24"/>
-        </w:rPr>
-        <w:t>9</w:t>
+        <w:t xml:space="preserve"> R9</w:t>
       </w:r>
       <w:r>
         <w:rPr>
@@ -4824,6 +4759,7 @@
       <w:r>
         <w:rPr>
           <w:rFonts w:ascii="Times New Roman" w:hAnsi="Times New Roman" w:cs="Times New Roman"/>
+          <w:noProof/>
           <w:sz w:val="24"/>
           <w:szCs w:val="24"/>
         </w:rPr>
@@ -4886,15 +4822,7 @@
           <w:sz w:val="24"/>
           <w:szCs w:val="24"/>
         </w:rPr>
-        <w:t>Figura 1</w:t>
-      </w:r>
-      <w:r>
-        <w:rPr>
-          <w:rFonts w:ascii="Times New Roman" w:hAnsi="Times New Roman" w:cs="Times New Roman"/>
-          <w:sz w:val="24"/>
-          <w:szCs w:val="24"/>
-        </w:rPr>
-        <w:t>1</w:t>
+        <w:t>Figura 11</w:t>
       </w:r>
       <w:r>
         <w:rPr>
@@ -4903,39 +4831,7 @@
           <w:szCs w:val="24"/>
         </w:rPr>
         <w:tab/>
-        <w:t>: Fuerza total en la Junta</w:t>
-      </w:r>
-      <w:r>
-        <w:rPr>
-          <w:rFonts w:ascii="Times New Roman" w:hAnsi="Times New Roman" w:cs="Times New Roman"/>
-          <w:sz w:val="24"/>
-          <w:szCs w:val="24"/>
-        </w:rPr>
-        <w:t>s</w:t>
-      </w:r>
-      <w:r>
-        <w:rPr>
-          <w:rFonts w:ascii="Times New Roman" w:hAnsi="Times New Roman" w:cs="Times New Roman"/>
-          <w:sz w:val="24"/>
-          <w:szCs w:val="24"/>
-        </w:rPr>
-        <w:t xml:space="preserve"> R1</w:t>
-      </w:r>
-      <w:r>
-        <w:rPr>
-          <w:rFonts w:ascii="Times New Roman" w:hAnsi="Times New Roman" w:cs="Times New Roman"/>
-          <w:sz w:val="24"/>
-          <w:szCs w:val="24"/>
-        </w:rPr>
-        <w:t>1 y R12</w:t>
-      </w:r>
-      <w:r>
-        <w:rPr>
-          <w:rFonts w:ascii="Times New Roman" w:hAnsi="Times New Roman" w:cs="Times New Roman"/>
-          <w:sz w:val="24"/>
-          <w:szCs w:val="24"/>
-        </w:rPr>
-        <w:t xml:space="preserve"> (Newtons).</w:t>
+        <w:t>: Fuerza total en la Juntas R11 y R12 (Newtons).</w:t>
       </w:r>
     </w:p>
     <w:p>
@@ -4994,6 +4890,7 @@
       <w:r>
         <w:rPr>
           <w:rFonts w:ascii="Times New Roman" w:hAnsi="Times New Roman" w:cs="Times New Roman"/>
+          <w:noProof/>
           <w:sz w:val="24"/>
           <w:szCs w:val="24"/>
         </w:rPr>
@@ -5056,15 +4953,7 @@
           <w:sz w:val="24"/>
           <w:szCs w:val="24"/>
         </w:rPr>
-        <w:t>Figura 1</w:t>
-      </w:r>
-      <w:r>
-        <w:rPr>
-          <w:rFonts w:ascii="Times New Roman" w:hAnsi="Times New Roman" w:cs="Times New Roman"/>
-          <w:sz w:val="24"/>
-          <w:szCs w:val="24"/>
-        </w:rPr>
-        <w:t>2</w:t>
+        <w:t>Figura 12</w:t>
       </w:r>
       <w:r>
         <w:rPr>
@@ -5073,15 +4962,7 @@
           <w:szCs w:val="24"/>
         </w:rPr>
         <w:tab/>
-        <w:t xml:space="preserve">: Fuerza </w:t>
-      </w:r>
-      <w:r>
-        <w:rPr>
-          <w:rFonts w:ascii="Times New Roman" w:hAnsi="Times New Roman" w:cs="Times New Roman"/>
-          <w:sz w:val="24"/>
-          <w:szCs w:val="24"/>
-        </w:rPr>
-        <w:t>ejercida en la junta prismática (Newtons).</w:t>
+        <w:t>: Fuerza ejercida en la junta prismática (Newtons).</w:t>
       </w:r>
     </w:p>
     <w:p>
@@ -5130,6 +5011,7 @@
       <w:r>
         <w:rPr>
           <w:rFonts w:ascii="Times New Roman" w:hAnsi="Times New Roman" w:cs="Times New Roman"/>
+          <w:noProof/>
           <w:sz w:val="24"/>
           <w:szCs w:val="24"/>
         </w:rPr>
@@ -5193,15 +5075,7 @@
           <w:sz w:val="24"/>
           <w:szCs w:val="24"/>
         </w:rPr>
-        <w:t>Figura 1</w:t>
-      </w:r>
-      <w:r>
-        <w:rPr>
-          <w:rFonts w:ascii="Times New Roman" w:hAnsi="Times New Roman" w:cs="Times New Roman"/>
-          <w:sz w:val="24"/>
-          <w:szCs w:val="24"/>
-        </w:rPr>
-        <w:t>3</w:t>
+        <w:t>Figura 13</w:t>
       </w:r>
       <w:r>
         <w:rPr>
@@ -5210,39 +5084,7 @@
           <w:szCs w:val="24"/>
         </w:rPr>
         <w:tab/>
-        <w:t xml:space="preserve">: </w:t>
-      </w:r>
-      <w:r>
-        <w:rPr>
-          <w:rFonts w:ascii="Times New Roman" w:hAnsi="Times New Roman" w:cs="Times New Roman"/>
-          <w:sz w:val="24"/>
-          <w:szCs w:val="24"/>
-        </w:rPr>
-        <w:t xml:space="preserve">Posición del Punto A </w:t>
-      </w:r>
-      <w:r>
-        <w:rPr>
-          <w:rFonts w:ascii="Times New Roman" w:hAnsi="Times New Roman" w:cs="Times New Roman"/>
-          <w:sz w:val="24"/>
-          <w:szCs w:val="24"/>
-        </w:rPr>
-        <w:t>(</w:t>
-      </w:r>
-      <w:r>
-        <w:rPr>
-          <w:rFonts w:ascii="Times New Roman" w:hAnsi="Times New Roman" w:cs="Times New Roman"/>
-          <w:sz w:val="24"/>
-          <w:szCs w:val="24"/>
-        </w:rPr>
-        <w:t>mm</w:t>
-      </w:r>
-      <w:r>
-        <w:rPr>
-          <w:rFonts w:ascii="Times New Roman" w:hAnsi="Times New Roman" w:cs="Times New Roman"/>
-          <w:sz w:val="24"/>
-          <w:szCs w:val="24"/>
-        </w:rPr>
-        <w:t>).</w:t>
+        <w:t>: Posición del Punto A (mm).</w:t>
       </w:r>
     </w:p>
     <w:p>
@@ -5271,6 +5113,7 @@
       <w:r>
         <w:rPr>
           <w:rFonts w:ascii="Times New Roman" w:hAnsi="Times New Roman" w:cs="Times New Roman"/>
+          <w:noProof/>
           <w:sz w:val="24"/>
           <w:szCs w:val="24"/>
         </w:rPr>
@@ -5333,15 +5176,7 @@
           <w:sz w:val="24"/>
           <w:szCs w:val="24"/>
         </w:rPr>
-        <w:t>Figura 1</w:t>
-      </w:r>
-      <w:r>
-        <w:rPr>
-          <w:rFonts w:ascii="Times New Roman" w:hAnsi="Times New Roman" w:cs="Times New Roman"/>
-          <w:sz w:val="24"/>
-          <w:szCs w:val="24"/>
-        </w:rPr>
-        <w:t>4</w:t>
+        <w:t>Figura 14</w:t>
       </w:r>
       <w:r>
         <w:rPr>
@@ -5350,39 +5185,7 @@
           <w:szCs w:val="24"/>
         </w:rPr>
         <w:tab/>
-        <w:t xml:space="preserve">: </w:t>
-      </w:r>
-      <w:r>
-        <w:rPr>
-          <w:rFonts w:ascii="Times New Roman" w:hAnsi="Times New Roman" w:cs="Times New Roman"/>
-          <w:sz w:val="24"/>
-          <w:szCs w:val="24"/>
-        </w:rPr>
-        <w:t>Velocidad</w:t>
-      </w:r>
-      <w:r>
-        <w:rPr>
-          <w:rFonts w:ascii="Times New Roman" w:hAnsi="Times New Roman" w:cs="Times New Roman"/>
-          <w:sz w:val="24"/>
-          <w:szCs w:val="24"/>
-        </w:rPr>
-        <w:t xml:space="preserve"> del Punto A (mm</w:t>
-      </w:r>
-      <w:r>
-        <w:rPr>
-          <w:rFonts w:ascii="Times New Roman" w:hAnsi="Times New Roman" w:cs="Times New Roman"/>
-          <w:sz w:val="24"/>
-          <w:szCs w:val="24"/>
-        </w:rPr>
-        <w:t>/s</w:t>
-      </w:r>
-      <w:r>
-        <w:rPr>
-          <w:rFonts w:ascii="Times New Roman" w:hAnsi="Times New Roman" w:cs="Times New Roman"/>
-          <w:sz w:val="24"/>
-          <w:szCs w:val="24"/>
-        </w:rPr>
-        <w:t>).</w:t>
+        <w:t>: Velocidad del Punto A (mm/s).</w:t>
       </w:r>
     </w:p>
     <w:p>
@@ -5411,6 +5214,7 @@
       <w:r>
         <w:rPr>
           <w:rFonts w:ascii="Times New Roman" w:hAnsi="Times New Roman" w:cs="Times New Roman"/>
+          <w:noProof/>
           <w:sz w:val="24"/>
           <w:szCs w:val="24"/>
         </w:rPr>
@@ -5482,23 +5286,7 @@
           <w:szCs w:val="24"/>
         </w:rPr>
         <w:tab/>
-        <w:t xml:space="preserve">: </w:t>
-      </w:r>
-      <w:r>
-        <w:rPr>
-          <w:rFonts w:ascii="Times New Roman" w:hAnsi="Times New Roman" w:cs="Times New Roman"/>
-          <w:sz w:val="24"/>
-          <w:szCs w:val="24"/>
-        </w:rPr>
-        <w:t>Aceleración</w:t>
-      </w:r>
-      <w:r>
-        <w:rPr>
-          <w:rFonts w:ascii="Times New Roman" w:hAnsi="Times New Roman" w:cs="Times New Roman"/>
-          <w:sz w:val="24"/>
-          <w:szCs w:val="24"/>
-        </w:rPr>
-        <w:t xml:space="preserve"> del Punto A (mm/s).</w:t>
+        <w:t>: Aceleración del Punto A (mm/s).</w:t>
       </w:r>
     </w:p>
     <w:p>
@@ -5518,6 +5306,40 @@
         <w:pStyle w:val="Prrafodelista"/>
         <w:ind w:left="426"/>
         <w:jc w:val="center"/>
+        <w:rPr>
+          <w:rFonts w:ascii="Times New Roman" w:hAnsi="Times New Roman" w:cs="Times New Roman"/>
+          <w:sz w:val="24"/>
+          <w:szCs w:val="24"/>
+        </w:rPr>
+      </w:pPr>
+    </w:p>
+    <w:p>
+      <w:pPr>
+        <w:pStyle w:val="Prrafodelista"/>
+        <w:numPr>
+          <w:ilvl w:val="0"/>
+          <w:numId w:val="3"/>
+        </w:numPr>
+        <w:ind w:left="426" w:hanging="284"/>
+        <w:rPr>
+          <w:rFonts w:ascii="Times New Roman" w:hAnsi="Times New Roman" w:cs="Times New Roman"/>
+          <w:sz w:val="24"/>
+          <w:szCs w:val="24"/>
+        </w:rPr>
+      </w:pPr>
+      <w:r>
+        <w:rPr>
+          <w:rFonts w:ascii="Times New Roman" w:hAnsi="Times New Roman" w:cs="Times New Roman"/>
+          <w:sz w:val="24"/>
+          <w:szCs w:val="24"/>
+        </w:rPr>
+        <w:t xml:space="preserve">Cinemática mediante implementación computacional </w:t>
+      </w:r>
+    </w:p>
+    <w:p>
+      <w:pPr>
+        <w:pStyle w:val="Prrafodelista"/>
+        <w:ind w:left="426"/>
         <w:rPr>
           <w:rFonts w:ascii="Times New Roman" w:hAnsi="Times New Roman" w:cs="Times New Roman"/>
           <w:sz w:val="24"/>
@@ -5640,7 +5462,16 @@
           <w:sz w:val="24"/>
           <w:szCs w:val="24"/>
         </w:rPr>
-        <w:t xml:space="preserve"> se evidencia el cambio en la velocidad en la mitad de la simulación, y no se observa ninguna consecuencia en el repentino cambio de una velocidad constante a otra, lo cual indica que no es necesario plantear una ecuación de gobierno cinemático que incluya un perfil de velocidad que limite la aceleración máxima. </w:t>
+        <w:t xml:space="preserve"> se evidencia el cambio en la velocidad en la mitad de la simulación, y no se observa ninguna consecuencia en el repentino cambio de una velocidad constante </w:t>
+      </w:r>
+      <w:r>
+        <w:rPr>
+          <w:rFonts w:ascii="Times New Roman" w:hAnsi="Times New Roman" w:cs="Times New Roman"/>
+          <w:sz w:val="24"/>
+          <w:szCs w:val="24"/>
+        </w:rPr>
+        <w:lastRenderedPageBreak/>
+        <w:t xml:space="preserve">a otra, lo cual indica que no es necesario plantear una ecuación de gobierno cinemático que incluya un perfil de velocidad que limite la aceleración máxima. </w:t>
       </w:r>
     </w:p>
     <w:p>
@@ -5664,7 +5495,6 @@
           <w:sz w:val="24"/>
           <w:szCs w:val="24"/>
         </w:rPr>
-        <w:lastRenderedPageBreak/>
         <w:t xml:space="preserve">Como </w:t>
       </w:r>
       <w:r>
@@ -5807,7 +5637,25 @@
           <w:sz w:val="24"/>
           <w:szCs w:val="24"/>
         </w:rPr>
-        <w:t xml:space="preserve"> Gripper </w:t>
+        <w:t xml:space="preserve"> </w:t>
+      </w:r>
+      <w:proofErr w:type="spellStart"/>
+      <w:r>
+        <w:rPr>
+          <w:rFonts w:ascii="Times New Roman" w:hAnsi="Times New Roman" w:cs="Times New Roman"/>
+          <w:sz w:val="24"/>
+          <w:szCs w:val="24"/>
+        </w:rPr>
+        <w:t>Gripper</w:t>
+      </w:r>
+      <w:proofErr w:type="spellEnd"/>
+      <w:r>
+        <w:rPr>
+          <w:rFonts w:ascii="Times New Roman" w:hAnsi="Times New Roman" w:cs="Times New Roman"/>
+          <w:sz w:val="24"/>
+          <w:szCs w:val="24"/>
+        </w:rPr>
+        <w:t xml:space="preserve"> </w:t>
       </w:r>
       <w:proofErr w:type="spellStart"/>
       <w:r>

</xml_diff>